<commit_message>
5s run timer expired need to rerun
</commit_message>
<xml_diff>
--- a/2018_codejam_auto-judge3.0/code_worker使用说明.docx
+++ b/2018_codejam_auto-judge3.0/code_worker使用说明.docx
@@ -384,8 +384,6 @@
         </w:rPr>
         <w:t>。</w:t>
       </w:r>
-      <w:bookmarkStart w:id="0" w:name="_GoBack"/>
-      <w:bookmarkEnd w:id="0"/>
     </w:p>
     <w:p>
       <w:pPr>
@@ -726,42 +724,82 @@
     </w:p>
     <w:p>
       <w:pPr>
+        <w:pStyle w:val="ListParagraph"/>
+        <w:numPr>
+          <w:ilvl w:val="0"/>
+          <w:numId w:val="5"/>
+        </w:numPr>
+        <w:ind w:firstLineChars="0"/>
+        <w:rPr>
+          <w:iCs/>
+        </w:rPr>
+      </w:pPr>
+      <w:r>
+        <w:rPr>
+          <w:rFonts w:hint="eastAsia"/>
+          <w:iCs/>
+        </w:rPr>
+        <w:t xml:space="preserve">run timer 5s expired </w:t>
+      </w:r>
+      <w:r>
+        <w:rPr>
+          <w:rFonts w:hint="eastAsia"/>
+          <w:iCs/>
+        </w:rPr>
+        <w:t>需要</w:t>
+      </w:r>
+      <w:r>
+        <w:rPr>
+          <w:iCs/>
+        </w:rPr>
+        <w:t>单独调试</w:t>
+      </w:r>
+      <w:r>
+        <w:rPr>
+          <w:rFonts w:hint="eastAsia"/>
+          <w:iCs/>
+        </w:rPr>
+        <w:t>重跑</w:t>
+      </w:r>
+      <w:r>
+        <w:rPr>
+          <w:iCs/>
+        </w:rPr>
+        <w:t>，可能环境原因不一致导致的程序执行结果不同</w:t>
+      </w:r>
+    </w:p>
+    <w:p>
+      <w:pPr>
         <w:rPr>
           <w:rStyle w:val="SubtleEmphasis"/>
           <w:sz w:val="28"/>
         </w:rPr>
       </w:pPr>
-    </w:p>
-    <w:p>
-      <w:pPr>
+      <w:r>
+        <w:rPr>
+          <w:rStyle w:val="SubtleEmphasis"/>
+          <w:rFonts w:hint="eastAsia"/>
+          <w:sz w:val="28"/>
+        </w:rPr>
+        <w:t>功能</w:t>
+      </w:r>
+      <w:r>
+        <w:rPr>
+          <w:rStyle w:val="SubtleEmphasis"/>
+          <w:rFonts w:hint="eastAsia"/>
+          <w:sz w:val="28"/>
+        </w:rPr>
+        <w:t>演示</w:t>
+      </w:r>
+      <w:r>
         <w:rPr>
           <w:rStyle w:val="SubtleEmphasis"/>
           <w:sz w:val="28"/>
         </w:rPr>
-      </w:pPr>
-      <w:r>
-        <w:rPr>
-          <w:rStyle w:val="SubtleEmphasis"/>
-          <w:rFonts w:hint="eastAsia"/>
-          <w:sz w:val="28"/>
-        </w:rPr>
-        <w:t>功能</w:t>
-      </w:r>
-      <w:r>
-        <w:rPr>
-          <w:rStyle w:val="SubtleEmphasis"/>
-          <w:rFonts w:hint="eastAsia"/>
-          <w:sz w:val="28"/>
-        </w:rPr>
-        <w:t>演示</w:t>
-      </w:r>
-      <w:r>
-        <w:rPr>
-          <w:rStyle w:val="SubtleEmphasis"/>
-          <w:sz w:val="28"/>
-        </w:rPr>
         <w:t>:</w:t>
       </w:r>
+      <w:bookmarkStart w:id="0" w:name="_GoBack"/>
+      <w:bookmarkEnd w:id="0"/>
     </w:p>
     <w:p>
       <w:pPr>

</xml_diff>

<commit_message>
Feature plagiarism checker added
</commit_message>
<xml_diff>
--- a/2018_codejam_auto-judge3.0/code_worker使用说明.docx
+++ b/2018_codejam_auto-judge3.0/code_worker使用说明.docx
@@ -798,8 +798,6 @@
         </w:rPr>
         <w:t>:</w:t>
       </w:r>
-      <w:bookmarkStart w:id="0" w:name="_GoBack"/>
-      <w:bookmarkEnd w:id="0"/>
     </w:p>
     <w:p>
       <w:pPr>
@@ -1638,6 +1636,69 @@
         <w:t>读取</w:t>
       </w:r>
     </w:p>
+    <w:p>
+      <w:r>
+        <w:t xml:space="preserve">13. </w:t>
+      </w:r>
+      <w:r>
+        <w:t xml:space="preserve"> </w:t>
+      </w:r>
+      <w:r>
+        <w:t>2018.8.</w:t>
+      </w:r>
+      <w:r>
+        <w:t>1</w:t>
+      </w:r>
+      <w:r>
+        <w:t xml:space="preserve"> </w:t>
+      </w:r>
+      <w:r>
+        <w:rPr>
+          <w:rFonts w:hint="eastAsia"/>
+        </w:rPr>
+        <w:t>显示</w:t>
+      </w:r>
+      <w:r>
+        <w:t>代码行数</w:t>
+      </w:r>
+      <w:r>
+        <w:rPr>
+          <w:rFonts w:hint="eastAsia"/>
+        </w:rPr>
+        <w:t>(line_</w:t>
+      </w:r>
+      <w:r>
+        <w:t>counter.py)</w:t>
+      </w:r>
+    </w:p>
+    <w:p>
+      <w:pPr>
+        <w:rPr>
+          <w:rFonts w:hint="eastAsia"/>
+        </w:rPr>
+      </w:pPr>
+      <w:r>
+        <w:t xml:space="preserve">14.  2018.8.2  </w:t>
+      </w:r>
+      <w:r>
+        <w:rPr>
+          <w:rFonts w:hint="eastAsia"/>
+        </w:rPr>
+        <w:t>支持</w:t>
+      </w:r>
+      <w:r>
+        <w:t>查重</w:t>
+      </w:r>
+      <w:r>
+        <w:rPr>
+          <w:rFonts w:hint="eastAsia"/>
+        </w:rPr>
+        <w:t>(plagiarism_checker.py</w:t>
+      </w:r>
+      <w:r>
+        <w:t>)</w:t>
+      </w:r>
+    </w:p>
     <w:p/>
     <w:p>
       <w:r>
@@ -1645,17 +1706,77 @@
       </w:r>
     </w:p>
     <w:p>
-      <w:r>
-        <w:rPr>
-          <w:rFonts w:hint="eastAsia"/>
-        </w:rPr>
-        <w:t xml:space="preserve">1. </w:t>
-      </w:r>
+      <w:pPr>
+        <w:pStyle w:val="ListParagraph"/>
+        <w:numPr>
+          <w:ilvl w:val="0"/>
+          <w:numId w:val="8"/>
+        </w:numPr>
+        <w:ind w:firstLineChars="0"/>
+      </w:pPr>
       <w:r>
         <w:rPr>
           <w:rFonts w:hint="eastAsia"/>
         </w:rPr>
         <w:t>显示代码行数</w:t>
+      </w:r>
+      <w:r>
+        <w:rPr>
+          <w:rFonts w:hint="eastAsia"/>
+        </w:rPr>
+        <w:t xml:space="preserve"> </w:t>
+      </w:r>
+      <w:r>
+        <w:t>done</w:t>
+      </w:r>
+    </w:p>
+    <w:p>
+      <w:pPr>
+        <w:pStyle w:val="ListParagraph"/>
+        <w:numPr>
+          <w:ilvl w:val="0"/>
+          <w:numId w:val="8"/>
+        </w:numPr>
+        <w:ind w:firstLineChars="0"/>
+      </w:pPr>
+      <w:r>
+        <w:rPr>
+          <w:rFonts w:hint="eastAsia"/>
+        </w:rPr>
+        <w:t>查重</w:t>
+      </w:r>
+      <w:r>
+        <w:rPr>
+          <w:rFonts w:hint="eastAsia"/>
+        </w:rPr>
+        <w:t xml:space="preserve"> done</w:t>
+      </w:r>
+      <w:bookmarkStart w:id="0" w:name="_GoBack"/>
+      <w:bookmarkEnd w:id="0"/>
+    </w:p>
+    <w:p>
+      <w:pPr>
+        <w:pStyle w:val="ListParagraph"/>
+        <w:numPr>
+          <w:ilvl w:val="0"/>
+          <w:numId w:val="8"/>
+        </w:numPr>
+        <w:ind w:firstLineChars="0"/>
+      </w:pPr>
+      <w:r>
+        <w:rPr>
+          <w:rFonts w:hint="eastAsia"/>
+        </w:rPr>
+        <w:t>网页</w:t>
+      </w:r>
+      <w:r>
+        <w:t>，</w:t>
+      </w:r>
+      <w:r>
+        <w:t>web</w:t>
+      </w:r>
+      <w:r>
+        <w:t>版本</w:t>
       </w:r>
     </w:p>
     <w:p/>
@@ -2684,7 +2805,14 @@
         <w:rPr>
           <w:rFonts w:hint="eastAsia"/>
         </w:rPr>
-        <w:t>如果有</w:t>
+        <w:t>如果</w:t>
+      </w:r>
+      <w:r>
+        <w:rPr>
+          <w:rFonts w:hint="eastAsia"/>
+        </w:rPr>
+        <w:lastRenderedPageBreak/>
+        <w:t>有</w:t>
       </w:r>
       <w:r>
         <w:t>换行的错误，</w:t>
@@ -4232,6 +4360,95 @@
 <file path=word/numbering.xml><?xml version="1.0" encoding="utf-8"?>
 <w:numbering xmlns:wpc="http://schemas.microsoft.com/office/word/2010/wordprocessingCanvas" xmlns:mc="http://schemas.openxmlformats.org/markup-compatibility/2006" xmlns:o="urn:schemas-microsoft-com:office:office" xmlns:r="http://schemas.openxmlformats.org/officeDocument/2006/relationships" xmlns:m="http://schemas.openxmlformats.org/officeDocument/2006/math" xmlns:v="urn:schemas-microsoft-com:vml" xmlns:wp14="http://schemas.microsoft.com/office/word/2010/wordprocessingDrawing" xmlns:wp="http://schemas.openxmlformats.org/drawingml/2006/wordprocessingDrawing" xmlns:w10="urn:schemas-microsoft-com:office:word" xmlns:w="http://schemas.openxmlformats.org/wordprocessingml/2006/main" xmlns:w14="http://schemas.microsoft.com/office/word/2010/wordml" xmlns:w15="http://schemas.microsoft.com/office/word/2012/wordml" xmlns:wpg="http://schemas.microsoft.com/office/word/2010/wordprocessingGroup" xmlns:wpi="http://schemas.microsoft.com/office/word/2010/wordprocessingInk" xmlns:wne="http://schemas.microsoft.com/office/word/2006/wordml" xmlns:wps="http://schemas.microsoft.com/office/word/2010/wordprocessingShape" mc:Ignorable="w14 w15 wp14">
   <w:abstractNum w:abstractNumId="0" w15:restartNumberingAfterBreak="0">
+    <w:nsid w:val="00351B87"/>
+    <w:multiLevelType w:val="hybridMultilevel"/>
+    <w:tmpl w:val="0F70AFD4"/>
+    <w:lvl w:ilvl="0" w:tplc="BCA0E35E">
+      <w:start w:val="1"/>
+      <w:numFmt w:val="decimal"/>
+      <w:lvlText w:val="%1."/>
+      <w:lvlJc w:val="left"/>
+      <w:pPr>
+        <w:ind w:left="360" w:hanging="360"/>
+      </w:pPr>
+      <w:rPr>
+        <w:rFonts w:hint="default"/>
+      </w:rPr>
+    </w:lvl>
+    <w:lvl w:ilvl="1" w:tplc="04090019" w:tentative="1">
+      <w:start w:val="1"/>
+      <w:numFmt w:val="lowerLetter"/>
+      <w:lvlText w:val="%2)"/>
+      <w:lvlJc w:val="left"/>
+      <w:pPr>
+        <w:ind w:left="840" w:hanging="420"/>
+      </w:pPr>
+    </w:lvl>
+    <w:lvl w:ilvl="2" w:tplc="0409001B" w:tentative="1">
+      <w:start w:val="1"/>
+      <w:numFmt w:val="lowerRoman"/>
+      <w:lvlText w:val="%3."/>
+      <w:lvlJc w:val="right"/>
+      <w:pPr>
+        <w:ind w:left="1260" w:hanging="420"/>
+      </w:pPr>
+    </w:lvl>
+    <w:lvl w:ilvl="3" w:tplc="0409000F" w:tentative="1">
+      <w:start w:val="1"/>
+      <w:numFmt w:val="decimal"/>
+      <w:lvlText w:val="%4."/>
+      <w:lvlJc w:val="left"/>
+      <w:pPr>
+        <w:ind w:left="1680" w:hanging="420"/>
+      </w:pPr>
+    </w:lvl>
+    <w:lvl w:ilvl="4" w:tplc="04090019" w:tentative="1">
+      <w:start w:val="1"/>
+      <w:numFmt w:val="lowerLetter"/>
+      <w:lvlText w:val="%5)"/>
+      <w:lvlJc w:val="left"/>
+      <w:pPr>
+        <w:ind w:left="2100" w:hanging="420"/>
+      </w:pPr>
+    </w:lvl>
+    <w:lvl w:ilvl="5" w:tplc="0409001B" w:tentative="1">
+      <w:start w:val="1"/>
+      <w:numFmt w:val="lowerRoman"/>
+      <w:lvlText w:val="%6."/>
+      <w:lvlJc w:val="right"/>
+      <w:pPr>
+        <w:ind w:left="2520" w:hanging="420"/>
+      </w:pPr>
+    </w:lvl>
+    <w:lvl w:ilvl="6" w:tplc="0409000F" w:tentative="1">
+      <w:start w:val="1"/>
+      <w:numFmt w:val="decimal"/>
+      <w:lvlText w:val="%7."/>
+      <w:lvlJc w:val="left"/>
+      <w:pPr>
+        <w:ind w:left="2940" w:hanging="420"/>
+      </w:pPr>
+    </w:lvl>
+    <w:lvl w:ilvl="7" w:tplc="04090019" w:tentative="1">
+      <w:start w:val="1"/>
+      <w:numFmt w:val="lowerLetter"/>
+      <w:lvlText w:val="%8)"/>
+      <w:lvlJc w:val="left"/>
+      <w:pPr>
+        <w:ind w:left="3360" w:hanging="420"/>
+      </w:pPr>
+    </w:lvl>
+    <w:lvl w:ilvl="8" w:tplc="0409001B" w:tentative="1">
+      <w:start w:val="1"/>
+      <w:numFmt w:val="lowerRoman"/>
+      <w:lvlText w:val="%9."/>
+      <w:lvlJc w:val="right"/>
+      <w:pPr>
+        <w:ind w:left="3780" w:hanging="420"/>
+      </w:pPr>
+    </w:lvl>
+  </w:abstractNum>
+  <w:abstractNum w:abstractNumId="1" w15:restartNumberingAfterBreak="0">
     <w:nsid w:val="22EE3FA8"/>
     <w:multiLevelType w:val="hybridMultilevel"/>
     <w:tmpl w:val="C2605B02"/>
@@ -4344,7 +4561,7 @@
       </w:rPr>
     </w:lvl>
   </w:abstractNum>
-  <w:abstractNum w:abstractNumId="1" w15:restartNumberingAfterBreak="0">
+  <w:abstractNum w:abstractNumId="2" w15:restartNumberingAfterBreak="0">
     <w:nsid w:val="24C838FD"/>
     <w:multiLevelType w:val="hybridMultilevel"/>
     <w:tmpl w:val="89F86882"/>
@@ -4433,7 +4650,7 @@
       </w:pPr>
     </w:lvl>
   </w:abstractNum>
-  <w:abstractNum w:abstractNumId="2" w15:restartNumberingAfterBreak="0">
+  <w:abstractNum w:abstractNumId="3" w15:restartNumberingAfterBreak="0">
     <w:nsid w:val="3F1B3DB1"/>
     <w:multiLevelType w:val="hybridMultilevel"/>
     <w:tmpl w:val="3118CDFC"/>
@@ -4522,7 +4739,7 @@
       </w:pPr>
     </w:lvl>
   </w:abstractNum>
-  <w:abstractNum w:abstractNumId="3" w15:restartNumberingAfterBreak="0">
+  <w:abstractNum w:abstractNumId="4" w15:restartNumberingAfterBreak="0">
     <w:nsid w:val="4CAC1F7E"/>
     <w:multiLevelType w:val="hybridMultilevel"/>
     <w:tmpl w:val="7A32533C"/>
@@ -4611,7 +4828,7 @@
       </w:pPr>
     </w:lvl>
   </w:abstractNum>
-  <w:abstractNum w:abstractNumId="4" w15:restartNumberingAfterBreak="0">
+  <w:abstractNum w:abstractNumId="5" w15:restartNumberingAfterBreak="0">
     <w:nsid w:val="56937C47"/>
     <w:multiLevelType w:val="hybridMultilevel"/>
     <w:tmpl w:val="E0165CCA"/>
@@ -4700,7 +4917,7 @@
       </w:pPr>
     </w:lvl>
   </w:abstractNum>
-  <w:abstractNum w:abstractNumId="5" w15:restartNumberingAfterBreak="0">
+  <w:abstractNum w:abstractNumId="6" w15:restartNumberingAfterBreak="0">
     <w:nsid w:val="62575C6F"/>
     <w:multiLevelType w:val="hybridMultilevel"/>
     <w:tmpl w:val="B10A7DD0"/>
@@ -4813,7 +5030,7 @@
       </w:rPr>
     </w:lvl>
   </w:abstractNum>
-  <w:abstractNum w:abstractNumId="6" w15:restartNumberingAfterBreak="0">
+  <w:abstractNum w:abstractNumId="7" w15:restartNumberingAfterBreak="0">
     <w:nsid w:val="70EC61C5"/>
     <w:multiLevelType w:val="hybridMultilevel"/>
     <w:tmpl w:val="2F4E2DCA"/>
@@ -4903,25 +5120,28 @@
     </w:lvl>
   </w:abstractNum>
   <w:num w:numId="1">
+    <w:abstractNumId w:val="4"/>
+  </w:num>
+  <w:num w:numId="2">
     <w:abstractNumId w:val="3"/>
   </w:num>
-  <w:num w:numId="2">
+  <w:num w:numId="3">
     <w:abstractNumId w:val="2"/>
   </w:num>
-  <w:num w:numId="3">
+  <w:num w:numId="4">
+    <w:abstractNumId w:val="6"/>
+  </w:num>
+  <w:num w:numId="5">
     <w:abstractNumId w:val="1"/>
   </w:num>
-  <w:num w:numId="4">
+  <w:num w:numId="6">
+    <w:abstractNumId w:val="7"/>
+  </w:num>
+  <w:num w:numId="7">
     <w:abstractNumId w:val="5"/>
   </w:num>
-  <w:num w:numId="5">
+  <w:num w:numId="8">
     <w:abstractNumId w:val="0"/>
-  </w:num>
-  <w:num w:numId="6">
-    <w:abstractNumId w:val="6"/>
-  </w:num>
-  <w:num w:numId="7">
-    <w:abstractNumId w:val="4"/>
   </w:num>
 </w:numbering>
 </file>

</xml_diff>